<commit_message>
changes in dbcon and request_document
</commit_message>
<xml_diff>
--- a/File_Templates/template_Clearance.docx
+++ b/File_Templates/template_Clearance.docx
@@ -1290,7 +1290,79 @@
         <mc:AlternateContent>
           <mc:Choice Requires="wps">
             <w:drawing>
-              <wp:anchor distT="0" distB="0" distL="114300" distR="114300" simplePos="0" relativeHeight="251664384" behindDoc="0" locked="0" layoutInCell="1" allowOverlap="1" wp14:anchorId="14BE741B" wp14:editId="055FEBDC">
+              <wp:anchor distT="0" distB="0" distL="114300" distR="114300" simplePos="0" relativeHeight="251665408" behindDoc="0" locked="0" layoutInCell="1" allowOverlap="1" wp14:anchorId="5B97C8A5" wp14:editId="4340CD6E">
+                <wp:simplePos x="0" y="0"/>
+                <wp:positionH relativeFrom="column">
+                  <wp:posOffset>1584960</wp:posOffset>
+                </wp:positionH>
+                <wp:positionV relativeFrom="paragraph">
+                  <wp:posOffset>4261581</wp:posOffset>
+                </wp:positionV>
+                <wp:extent cx="1424940" cy="0"/>
+                <wp:effectExtent l="0" t="0" r="0" b="0"/>
+                <wp:wrapNone/>
+                <wp:docPr id="1696838537" name="Straight Connector 1"/>
+                <wp:cNvGraphicFramePr/>
+                <a:graphic xmlns:a="http://schemas.openxmlformats.org/drawingml/2006/main">
+                  <a:graphicData uri="http://schemas.microsoft.com/office/word/2010/wordprocessingShape">
+                    <wps:wsp>
+                      <wps:cNvCnPr/>
+                      <wps:spPr>
+                        <a:xfrm>
+                          <a:off x="0" y="0"/>
+                          <a:ext cx="1424940" cy="0"/>
+                        </a:xfrm>
+                        <a:prstGeom prst="line">
+                          <a:avLst/>
+                        </a:prstGeom>
+                      </wps:spPr>
+                      <wps:style>
+                        <a:lnRef idx="1">
+                          <a:schemeClr val="accent1"/>
+                        </a:lnRef>
+                        <a:fillRef idx="0">
+                          <a:schemeClr val="accent1"/>
+                        </a:fillRef>
+                        <a:effectRef idx="0">
+                          <a:schemeClr val="accent1"/>
+                        </a:effectRef>
+                        <a:fontRef idx="minor">
+                          <a:schemeClr val="tx1"/>
+                        </a:fontRef>
+                      </wps:style>
+                      <wps:bodyPr/>
+                    </wps:wsp>
+                  </a:graphicData>
+                </a:graphic>
+                <wp14:sizeRelH relativeFrom="margin">
+                  <wp14:pctWidth>0</wp14:pctWidth>
+                </wp14:sizeRelH>
+                <wp14:sizeRelV relativeFrom="margin">
+                  <wp14:pctHeight>0</wp14:pctHeight>
+                </wp14:sizeRelV>
+              </wp:anchor>
+            </w:drawing>
+          </mc:Choice>
+          <mc:Fallback>
+            <w:pict>
+              <v:line w14:anchorId="2FE8D376" id="Straight Connector 1" o:spid="_x0000_s1026" style="position:absolute;z-index:251665408;visibility:visible;mso-wrap-style:square;mso-width-percent:0;mso-height-percent:0;mso-wrap-distance-left:9pt;mso-wrap-distance-top:0;mso-wrap-distance-right:9pt;mso-wrap-distance-bottom:0;mso-position-horizontal:absolute;mso-position-horizontal-relative:text;mso-position-vertical:absolute;mso-position-vertical-relative:text;mso-width-percent:0;mso-height-percent:0;mso-width-relative:margin;mso-height-relative:margin" from="124.8pt,335.55pt" to="237pt,335.55pt" o:gfxdata="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" strokecolor="#156082 [3204]" strokeweight=".5pt">
+                <v:stroke joinstyle="miter"/>
+              </v:line>
+            </w:pict>
+          </mc:Fallback>
+        </mc:AlternateContent>
+      </w:r>
+      <w:r>
+        <w:rPr>
+          <w:rFonts w:ascii="Arial" w:hAnsi="Arial" w:cs="Arial"/>
+          <w:noProof/>
+          <w:sz w:val="20"/>
+          <w:szCs w:val="20"/>
+        </w:rPr>
+        <mc:AlternateContent>
+          <mc:Choice Requires="wps">
+            <w:drawing>
+              <wp:anchor distT="0" distB="0" distL="114300" distR="114300" simplePos="0" relativeHeight="251664384" behindDoc="0" locked="0" layoutInCell="1" allowOverlap="1" wp14:anchorId="14BE741B" wp14:editId="3240496F">
                 <wp:simplePos x="0" y="0"/>
                 <wp:positionH relativeFrom="column">
                   <wp:posOffset>1371600</wp:posOffset>
@@ -1299,7 +1371,7 @@
                   <wp:posOffset>181610</wp:posOffset>
                 </wp:positionV>
                 <wp:extent cx="5080000" cy="6607810"/>
-                <wp:effectExtent l="11430" t="10795" r="13970" b="10795"/>
+                <wp:effectExtent l="0" t="0" r="25400" b="21590"/>
                 <wp:wrapNone/>
                 <wp:docPr id="1008721026" name="Text Box 4"/>
                 <wp:cNvGraphicFramePr>
@@ -1342,7 +1414,7 @@
                         <w:txbxContent>
                           <w:p>
                             <w:pPr>
-                              <w:jc w:val="center"/>
+                              <w:ind w:firstLine="720"/>
                               <w:rPr>
                                 <w:rFonts w:ascii="Times New Roman" w:hAnsi="Times New Roman" w:cs="Times New Roman"/>
                                 <w:b/>
@@ -1356,11 +1428,23 @@
                                 <w:rFonts w:ascii="Times New Roman" w:hAnsi="Times New Roman" w:cs="Times New Roman"/>
                                 <w:b/>
                                 <w:bCs/>
+                                <w:sz w:val="44"/>
+                                <w:szCs w:val="44"/>
+                              </w:rPr>
+                              <w:t>Barangay Clearance</w:t>
+                            </w:r>
+                          </w:p>
+                          <w:p>
+                            <w:pPr>
+                              <w:jc w:val="center"/>
+                              <w:rPr>
+                                <w:rFonts w:ascii="Times New Roman" w:hAnsi="Times New Roman" w:cs="Times New Roman"/>
+                                <w:b/>
+                                <w:bCs/>
                                 <w:sz w:val="36"/>
                                 <w:szCs w:val="36"/>
                               </w:rPr>
-                              <w:t>Barangay Clearance</w:t>
-                            </w:r>
+                            </w:pPr>
                           </w:p>
                           <w:p>
                             <w:pPr>
@@ -1396,6 +1480,7 @@
                           </w:p>
                           <w:p>
                             <w:pPr>
+                              <w:spacing w:line="360" w:lineRule="auto"/>
                               <w:ind w:firstLine="720"/>
                               <w:jc w:val="both"/>
                               <w:rPr>
@@ -1407,20 +1492,44 @@
                             <w:r>
                               <w:rPr>
                                 <w:rFonts w:ascii="Arial" w:hAnsi="Arial" w:cs="Arial"/>
+                                <w:sz w:val="24"/>
+                                <w:szCs w:val="24"/>
+                              </w:rPr>
+                              <w:t xml:space="preserve">This is to </w:t>
+                            </w:r>
+                            <w:r>
+                              <w:rPr>
+                                <w:rFonts w:ascii="Arial" w:hAnsi="Arial" w:cs="Arial"/>
+                                <w:sz w:val="24"/>
+                                <w:szCs w:val="24"/>
+                              </w:rPr>
+                              <w:t>certify</w:t>
+                            </w:r>
+                            <w:r>
+                              <w:rPr>
+                                <w:rFonts w:ascii="Arial" w:hAnsi="Arial" w:cs="Arial"/>
+                                <w:sz w:val="24"/>
+                                <w:szCs w:val="24"/>
+                              </w:rPr>
+                              <w:t xml:space="preserve"> that </w:t>
+                            </w:r>
+                            <w:r>
+                              <w:rPr>
+                                <w:rFonts w:ascii="Arial" w:hAnsi="Arial" w:cs="Arial"/>
                                 <w:b/>
                                 <w:bCs/>
                                 <w:sz w:val="24"/>
                                 <w:szCs w:val="24"/>
                               </w:rPr>
-                              <w:t xml:space="preserve">THIS IS TO CERTIFY </w:t>
-                            </w:r>
-                            <w:r>
-                              <w:rPr>
-                                <w:rFonts w:ascii="Arial" w:hAnsi="Arial" w:cs="Arial"/>
-                                <w:sz w:val="24"/>
-                                <w:szCs w:val="24"/>
-                              </w:rPr>
-                              <w:t xml:space="preserve">that </w:t>
+                              <w:t>MERLYN COLEGADO ARON</w:t>
+                            </w:r>
+                            <w:r>
+                              <w:rPr>
+                                <w:rFonts w:ascii="Arial" w:hAnsi="Arial" w:cs="Arial"/>
+                                <w:sz w:val="24"/>
+                                <w:szCs w:val="24"/>
+                              </w:rPr>
+                              <w:t xml:space="preserve">, </w:t>
                             </w:r>
                             <w:r>
                               <w:rPr>
@@ -1430,15 +1539,47 @@
                                 <w:sz w:val="24"/>
                                 <w:szCs w:val="24"/>
                               </w:rPr>
-                              <w:t xml:space="preserve">${name} </w:t>
-                            </w:r>
-                            <w:r>
-                              <w:rPr>
-                                <w:rFonts w:ascii="Arial" w:hAnsi="Arial" w:cs="Arial"/>
-                                <w:sz w:val="24"/>
-                                <w:szCs w:val="24"/>
-                              </w:rPr>
-                              <w:t xml:space="preserve">female, of legal age and a resident of Barangay </w:t>
+                              <w:t>53</w:t>
+                            </w:r>
+                            <w:r>
+                              <w:rPr>
+                                <w:rFonts w:ascii="Arial" w:hAnsi="Arial" w:cs="Arial"/>
+                                <w:sz w:val="24"/>
+                                <w:szCs w:val="24"/>
+                              </w:rPr>
+                              <w:t xml:space="preserve">. years old, female, married, Filipino </w:t>
+                            </w:r>
+                            <w:r>
+                              <w:rPr>
+                                <w:rFonts w:ascii="Arial" w:hAnsi="Arial" w:cs="Arial"/>
+                                <w:sz w:val="24"/>
+                                <w:szCs w:val="24"/>
+                              </w:rPr>
+                              <w:t>citizen</w:t>
+                            </w:r>
+                            <w:r>
+                              <w:rPr>
+                                <w:rFonts w:ascii="Arial" w:hAnsi="Arial" w:cs="Arial"/>
+                                <w:sz w:val="24"/>
+                                <w:szCs w:val="24"/>
+                              </w:rPr>
+                              <w:t xml:space="preserve"> and bona fide </w:t>
+                            </w:r>
+                            <w:r>
+                              <w:rPr>
+                                <w:rFonts w:ascii="Arial" w:hAnsi="Arial" w:cs="Arial"/>
+                                <w:sz w:val="24"/>
+                                <w:szCs w:val="24"/>
+                              </w:rPr>
+                              <w:t>Resident</w:t>
+                            </w:r>
+                            <w:r>
+                              <w:rPr>
+                                <w:rFonts w:ascii="Arial" w:hAnsi="Arial" w:cs="Arial"/>
+                                <w:sz w:val="24"/>
+                                <w:szCs w:val="24"/>
+                              </w:rPr>
+                              <w:t xml:space="preserve"> of Sitio New </w:t>
                             </w:r>
                             <w:proofErr w:type="spellStart"/>
                             <w:r>
@@ -1447,6 +1588,24 @@
                                 <w:sz w:val="24"/>
                                 <w:szCs w:val="24"/>
                               </w:rPr>
+                              <w:t>Lipata</w:t>
+                            </w:r>
+                            <w:proofErr w:type="spellEnd"/>
+                            <w:r>
+                              <w:rPr>
+                                <w:rFonts w:ascii="Arial" w:hAnsi="Arial" w:cs="Arial"/>
+                                <w:sz w:val="24"/>
+                                <w:szCs w:val="24"/>
+                              </w:rPr>
+                              <w:t xml:space="preserve">, Barangay </w:t>
+                            </w:r>
+                            <w:proofErr w:type="spellStart"/>
+                            <w:r>
+                              <w:rPr>
+                                <w:rFonts w:ascii="Arial" w:hAnsi="Arial" w:cs="Arial"/>
+                                <w:sz w:val="24"/>
+                                <w:szCs w:val="24"/>
+                              </w:rPr>
                               <w:t>Pusok</w:t>
                             </w:r>
                             <w:proofErr w:type="spellEnd"/>
@@ -1456,11 +1615,30 @@
                                 <w:sz w:val="24"/>
                                 <w:szCs w:val="24"/>
                               </w:rPr>
-                              <w:t>, Lapu – Lapu City.</w:t>
-                            </w:r>
-                          </w:p>
-                          <w:p>
-                            <w:pPr>
+                              <w:t xml:space="preserve"> Lapu-Lapu </w:t>
+                            </w:r>
+                            <w:proofErr w:type="spellStart"/>
+                            <w:r>
+                              <w:rPr>
+                                <w:rFonts w:ascii="Arial" w:hAnsi="Arial" w:cs="Arial"/>
+                                <w:sz w:val="24"/>
+                                <w:szCs w:val="24"/>
+                              </w:rPr>
+                              <w:t>CIty</w:t>
+                            </w:r>
+                            <w:proofErr w:type="spellEnd"/>
+                            <w:r>
+                              <w:rPr>
+                                <w:rFonts w:ascii="Arial" w:hAnsi="Arial" w:cs="Arial"/>
+                                <w:sz w:val="24"/>
+                                <w:szCs w:val="24"/>
+                              </w:rPr>
+                              <w:t xml:space="preserve">. </w:t>
+                            </w:r>
+                          </w:p>
+                          <w:p>
+                            <w:pPr>
+                              <w:spacing w:line="360" w:lineRule="auto"/>
                               <w:ind w:firstLine="720"/>
                               <w:jc w:val="both"/>
                               <w:rPr>
@@ -1469,9 +1647,68 @@
                                 <w:szCs w:val="24"/>
                               </w:rPr>
                             </w:pPr>
-                          </w:p>
-                          <w:p>
-                            <w:pPr>
+                            <w:r>
+                              <w:rPr>
+                                <w:rFonts w:ascii="Arial" w:hAnsi="Arial" w:cs="Arial"/>
+                                <w:sz w:val="24"/>
+                                <w:szCs w:val="24"/>
+                              </w:rPr>
+                              <w:t>To Cert</w:t>
+                            </w:r>
+                            <w:r>
+                              <w:rPr>
+                                <w:rFonts w:ascii="Arial" w:hAnsi="Arial" w:cs="Arial"/>
+                                <w:sz w:val="24"/>
+                                <w:szCs w:val="24"/>
+                              </w:rPr>
+                              <w:t>ify</w:t>
+                            </w:r>
+                            <w:r>
+                              <w:rPr>
+                                <w:rFonts w:ascii="Arial" w:hAnsi="Arial" w:cs="Arial"/>
+                                <w:sz w:val="24"/>
+                                <w:szCs w:val="24"/>
+                              </w:rPr>
+                              <w:t xml:space="preserve">, that </w:t>
+                            </w:r>
+                            <w:proofErr w:type="spellStart"/>
+                            <w:r>
+                              <w:rPr>
+                                <w:rFonts w:ascii="Arial" w:hAnsi="Arial" w:cs="Arial"/>
+                                <w:sz w:val="24"/>
+                                <w:szCs w:val="24"/>
+                              </w:rPr>
+                              <w:t>He/She</w:t>
+                            </w:r>
+                            <w:proofErr w:type="spellEnd"/>
+                            <w:r>
+                              <w:rPr>
+                                <w:rFonts w:ascii="Arial" w:hAnsi="Arial" w:cs="Arial"/>
+                                <w:sz w:val="24"/>
+                                <w:szCs w:val="24"/>
+                              </w:rPr>
+                              <w:t xml:space="preserve"> is known to be of good moral character and as no derogatory and/or criminal records filed </w:t>
+                            </w:r>
+                            <w:r>
+                              <w:rPr>
+                                <w:rFonts w:ascii="Arial" w:hAnsi="Arial" w:cs="Arial"/>
+                                <w:sz w:val="24"/>
+                                <w:szCs w:val="24"/>
+                              </w:rPr>
+                              <w:t>in</w:t>
+                            </w:r>
+                            <w:r>
+                              <w:rPr>
+                                <w:rFonts w:ascii="Arial" w:hAnsi="Arial" w:cs="Arial"/>
+                                <w:sz w:val="24"/>
+                                <w:szCs w:val="24"/>
+                              </w:rPr>
+                              <w:t xml:space="preserve"> this barangay. </w:t>
+                            </w:r>
+                          </w:p>
+                          <w:p>
+                            <w:pPr>
+                              <w:spacing w:line="360" w:lineRule="auto"/>
                               <w:ind w:firstLine="720"/>
                               <w:jc w:val="both"/>
                               <w:rPr>
@@ -1486,55 +1723,23 @@
                                 <w:sz w:val="24"/>
                                 <w:szCs w:val="24"/>
                               </w:rPr>
-                              <w:t>This is to certify further that the above-mentioned person was never reported as PUM or PUI as per verification from Barangay Health Emergency Response Team (BHERT).</w:t>
-                            </w:r>
-                          </w:p>
-                          <w:p>
-                            <w:pPr>
-                              <w:ind w:firstLine="720"/>
-                              <w:jc w:val="both"/>
-                              <w:rPr>
-                                <w:rFonts w:ascii="Arial" w:hAnsi="Arial" w:cs="Arial"/>
-                                <w:sz w:val="24"/>
-                                <w:szCs w:val="24"/>
-                              </w:rPr>
-                            </w:pPr>
-                          </w:p>
-                          <w:p>
-                            <w:pPr>
-                              <w:ind w:firstLine="720"/>
-                              <w:jc w:val="both"/>
-                              <w:rPr>
-                                <w:rFonts w:ascii="Arial" w:hAnsi="Arial" w:cs="Arial"/>
-                                <w:sz w:val="24"/>
-                                <w:szCs w:val="24"/>
-                              </w:rPr>
-                            </w:pPr>
-                            <w:r>
-                              <w:rPr>
-                                <w:rFonts w:ascii="Arial" w:hAnsi="Arial" w:cs="Arial"/>
-                                <w:sz w:val="24"/>
-                                <w:szCs w:val="24"/>
-                              </w:rPr>
-                              <w:t xml:space="preserve">This certification is being issued upon request of the </w:t>
-                            </w:r>
-                            <w:proofErr w:type="gramStart"/>
-                            <w:r>
-                              <w:rPr>
-                                <w:rFonts w:ascii="Arial" w:hAnsi="Arial" w:cs="Arial"/>
-                                <w:sz w:val="24"/>
-                                <w:szCs w:val="24"/>
-                              </w:rPr>
-                              <w:t>aforementioned person</w:t>
-                            </w:r>
-                            <w:proofErr w:type="gramEnd"/>
-                            <w:r>
-                              <w:rPr>
-                                <w:rFonts w:ascii="Arial" w:hAnsi="Arial" w:cs="Arial"/>
-                                <w:sz w:val="24"/>
-                                <w:szCs w:val="24"/>
-                              </w:rPr>
-                              <w:t xml:space="preserve"> as a part of her </w:t>
+                              <w:t>Issued t</w:t>
+                            </w:r>
+                            <w:r>
+                              <w:rPr>
+                                <w:rFonts w:ascii="Arial" w:hAnsi="Arial" w:cs="Arial"/>
+                                <w:sz w:val="24"/>
+                                <w:szCs w:val="24"/>
+                              </w:rPr>
+                              <w:t>h</w:t>
+                            </w:r>
+                            <w:r>
+                              <w:rPr>
+                                <w:rFonts w:ascii="Arial" w:hAnsi="Arial" w:cs="Arial"/>
+                                <w:sz w:val="24"/>
+                                <w:szCs w:val="24"/>
+                              </w:rPr>
+                              <w:t xml:space="preserve">is </w:t>
                             </w:r>
                             <w:r>
                               <w:rPr>
@@ -1544,61 +1749,49 @@
                                 <w:sz w:val="24"/>
                                 <w:szCs w:val="24"/>
                               </w:rPr>
-                              <w:t>${purpose}</w:t>
-                            </w:r>
-                            <w:r>
-                              <w:rPr>
-                                <w:rFonts w:ascii="Arial" w:hAnsi="Arial" w:cs="Arial"/>
-                                <w:sz w:val="24"/>
-                                <w:szCs w:val="24"/>
-                              </w:rPr>
-                              <w:t xml:space="preserve"> requirements. </w:t>
-                            </w:r>
-                          </w:p>
-                          <w:p>
-                            <w:pPr>
-                              <w:ind w:firstLine="720"/>
-                              <w:jc w:val="both"/>
-                              <w:rPr>
-                                <w:rFonts w:ascii="Arial" w:hAnsi="Arial" w:cs="Arial"/>
-                                <w:sz w:val="24"/>
-                                <w:szCs w:val="24"/>
-                              </w:rPr>
-                            </w:pPr>
-                          </w:p>
-                          <w:p>
-                            <w:pPr>
-                              <w:ind w:firstLine="720"/>
-                              <w:jc w:val="both"/>
-                              <w:rPr>
-                                <w:rFonts w:ascii="Arial" w:hAnsi="Arial" w:cs="Arial"/>
-                                <w:sz w:val="24"/>
-                                <w:szCs w:val="24"/>
-                              </w:rPr>
-                            </w:pPr>
-                            <w:r>
-                              <w:rPr>
-                                <w:rFonts w:ascii="Arial" w:hAnsi="Arial" w:cs="Arial"/>
-                                <w:sz w:val="24"/>
-                                <w:szCs w:val="24"/>
-                              </w:rPr>
-                              <w:t xml:space="preserve">Issued this </w:t>
-                            </w:r>
-                            <w:r>
-                              <w:rPr>
-                                <w:rFonts w:ascii="Arial" w:hAnsi="Arial" w:cs="Arial"/>
-                                <w:sz w:val="24"/>
-                                <w:szCs w:val="24"/>
-                                <w:u w:val="single"/>
-                              </w:rPr>
-                              <w:t>${date}</w:t>
-                            </w:r>
-                            <w:r>
-                              <w:rPr>
-                                <w:rFonts w:ascii="Arial" w:hAnsi="Arial" w:cs="Arial"/>
-                                <w:sz w:val="24"/>
-                                <w:szCs w:val="24"/>
-                                <w:vertAlign w:val="superscript"/>
+                              <w:t>22</w:t>
+                            </w:r>
+                            <w:r>
+                              <w:rPr>
+                                <w:rFonts w:ascii="Arial" w:hAnsi="Arial" w:cs="Arial"/>
+                                <w:b/>
+                                <w:bCs/>
+                                <w:sz w:val="24"/>
+                                <w:szCs w:val="24"/>
+                              </w:rPr>
+                              <w:t>nd</w:t>
+                            </w:r>
+                            <w:r>
+                              <w:rPr>
+                                <w:rFonts w:ascii="Arial" w:hAnsi="Arial" w:cs="Arial"/>
+                                <w:sz w:val="24"/>
+                                <w:szCs w:val="24"/>
+                              </w:rPr>
+                              <w:t xml:space="preserve"> day of </w:t>
+                            </w:r>
+                            <w:r>
+                              <w:rPr>
+                                <w:rFonts w:ascii="Arial" w:hAnsi="Arial" w:cs="Arial"/>
+                                <w:b/>
+                                <w:bCs/>
+                                <w:sz w:val="24"/>
+                                <w:szCs w:val="24"/>
+                              </w:rPr>
+                              <w:t>JULY. 2024</w:t>
+                            </w:r>
+                            <w:r>
+                              <w:rPr>
+                                <w:rFonts w:ascii="Arial" w:hAnsi="Arial" w:cs="Arial"/>
+                                <w:sz w:val="24"/>
+                                <w:szCs w:val="24"/>
+                              </w:rPr>
+                              <w:t xml:space="preserve"> at the office of</w:t>
+                            </w:r>
+                            <w:r>
+                              <w:rPr>
+                                <w:rFonts w:ascii="Arial" w:hAnsi="Arial" w:cs="Arial"/>
+                                <w:sz w:val="24"/>
+                                <w:szCs w:val="24"/>
                               </w:rPr>
                               <w:t xml:space="preserve"> </w:t>
                             </w:r>
@@ -1608,24 +1801,7 @@
                                 <w:sz w:val="24"/>
                                 <w:szCs w:val="24"/>
                               </w:rPr>
-                              <w:t xml:space="preserve">day of </w:t>
-                            </w:r>
-                            <w:r>
-                              <w:rPr>
-                                <w:rFonts w:ascii="Arial" w:hAnsi="Arial" w:cs="Arial"/>
-                                <w:sz w:val="24"/>
-                                <w:szCs w:val="24"/>
-                                <w:u w:val="single"/>
-                              </w:rPr>
-                              <w:t xml:space="preserve">${month}, ${year} </w:t>
-                            </w:r>
-                            <w:r>
-                              <w:rPr>
-                                <w:rFonts w:ascii="Arial" w:hAnsi="Arial" w:cs="Arial"/>
-                                <w:sz w:val="24"/>
-                                <w:szCs w:val="24"/>
-                              </w:rPr>
-                              <w:t xml:space="preserve">at the Barangay Hall of </w:t>
+                              <w:t xml:space="preserve">the Punong Barangay of </w:t>
                             </w:r>
                             <w:proofErr w:type="spellStart"/>
                             <w:r>
@@ -1643,30 +1819,44 @@
                                 <w:sz w:val="24"/>
                                 <w:szCs w:val="24"/>
                               </w:rPr>
-                              <w:t>, Lapu - Lapu City, Cebu Philippines.</w:t>
-                            </w:r>
-                          </w:p>
-                          <w:p>
-                            <w:pPr>
-                              <w:ind w:firstLine="720"/>
-                              <w:jc w:val="both"/>
-                              <w:rPr>
-                                <w:rFonts w:ascii="Arial" w:hAnsi="Arial" w:cs="Arial"/>
-                                <w:sz w:val="24"/>
-                                <w:szCs w:val="24"/>
-                              </w:rPr>
-                            </w:pPr>
-                          </w:p>
-                          <w:p>
-                            <w:pPr>
-                              <w:ind w:firstLine="720"/>
-                              <w:jc w:val="both"/>
-                              <w:rPr>
-                                <w:rFonts w:ascii="Arial" w:hAnsi="Arial" w:cs="Arial"/>
-                                <w:sz w:val="24"/>
-                                <w:szCs w:val="24"/>
-                              </w:rPr>
-                            </w:pPr>
+                              <w:t xml:space="preserve">, Lapu-Lapu </w:t>
+                            </w:r>
+                            <w:r>
+                              <w:rPr>
+                                <w:rFonts w:ascii="Arial" w:hAnsi="Arial" w:cs="Arial"/>
+                                <w:sz w:val="24"/>
+                                <w:szCs w:val="24"/>
+                              </w:rPr>
+                              <w:t>City</w:t>
+                            </w:r>
+                            <w:r>
+                              <w:rPr>
+                                <w:rFonts w:ascii="Arial" w:hAnsi="Arial" w:cs="Arial"/>
+                                <w:sz w:val="24"/>
+                                <w:szCs w:val="24"/>
+                              </w:rPr>
+                              <w:t xml:space="preserve">, Cebu, Philippines, upon the request of the above-mentioned as part of the requirements for </w:t>
+                            </w:r>
+                            <w:r>
+                              <w:rPr>
+                                <w:rFonts w:ascii="Arial" w:hAnsi="Arial" w:cs="Arial"/>
+                                <w:b/>
+                                <w:bCs/>
+                                <w:sz w:val="24"/>
+                                <w:szCs w:val="24"/>
+                              </w:rPr>
+                              <w:t>LOAN PURPOSE</w:t>
+                            </w:r>
+                            <w:r>
+                              <w:rPr>
+                                <w:rFonts w:ascii="Arial" w:hAnsi="Arial" w:cs="Arial"/>
+                                <w:b/>
+                                <w:bCs/>
+                                <w:sz w:val="24"/>
+                                <w:szCs w:val="24"/>
+                              </w:rPr>
+                              <w:t>.</w:t>
+                            </w:r>
                           </w:p>
                           <w:p>
                             <w:pPr>
@@ -1683,16 +1873,142 @@
                           <w:p>
                             <w:pPr>
                               <w:spacing w:after="0"/>
+                              <w:jc w:val="both"/>
+                              <w:rPr>
+                                <w:rFonts w:ascii="Arial" w:hAnsi="Arial" w:cs="Arial"/>
+                                <w:b/>
+                                <w:bCs/>
+                                <w:i/>
+                                <w:iCs/>
+                                <w:sz w:val="24"/>
+                                <w:szCs w:val="24"/>
+                              </w:rPr>
+                            </w:pPr>
+                            <w:r>
+                              <w:rPr>
+                                <w:rFonts w:ascii="Arial" w:hAnsi="Arial" w:cs="Arial"/>
+                                <w:i/>
+                                <w:iCs/>
+                                <w:sz w:val="24"/>
+                                <w:szCs w:val="24"/>
+                              </w:rPr>
+                              <w:tab/>
+                              <w:t>Signature</w:t>
+                            </w:r>
+                          </w:p>
+                          <w:p>
+                            <w:pPr>
+                              <w:spacing w:after="0"/>
+                              <w:ind w:firstLine="720"/>
+                              <w:jc w:val="both"/>
+                              <w:rPr>
+                                <w:rFonts w:ascii="Arial" w:hAnsi="Arial" w:cs="Arial"/>
+                                <w:sz w:val="24"/>
+                                <w:szCs w:val="24"/>
+                              </w:rPr>
+                            </w:pPr>
+                          </w:p>
+                          <w:p>
+                            <w:pPr>
+                              <w:spacing w:after="0"/>
+                              <w:ind w:firstLine="720"/>
+                              <w:jc w:val="both"/>
+                              <w:rPr>
+                                <w:rFonts w:ascii="Arial" w:hAnsi="Arial" w:cs="Arial"/>
+                                <w:sz w:val="24"/>
+                                <w:szCs w:val="24"/>
+                              </w:rPr>
+                            </w:pPr>
+                          </w:p>
+                          <w:p>
+                            <w:pPr>
+                              <w:spacing w:after="0"/>
+                              <w:ind w:firstLine="720"/>
+                              <w:jc w:val="both"/>
+                              <w:rPr>
+                                <w:rFonts w:ascii="Arial" w:hAnsi="Arial" w:cs="Arial"/>
+                                <w:sz w:val="24"/>
+                                <w:szCs w:val="24"/>
+                              </w:rPr>
+                            </w:pPr>
+                          </w:p>
+                          <w:p>
+                            <w:pPr>
+                              <w:spacing w:after="0"/>
+                              <w:ind w:firstLine="720"/>
+                              <w:jc w:val="both"/>
+                              <w:rPr>
+                                <w:rFonts w:ascii="Arial" w:hAnsi="Arial" w:cs="Arial"/>
+                                <w:sz w:val="24"/>
+                                <w:szCs w:val="24"/>
+                              </w:rPr>
+                            </w:pPr>
+                          </w:p>
+                          <w:p>
+                            <w:pPr>
+                              <w:spacing w:after="0"/>
+                              <w:ind w:firstLine="720"/>
+                              <w:jc w:val="both"/>
+                              <w:rPr>
+                                <w:rFonts w:ascii="Arial" w:hAnsi="Arial" w:cs="Arial"/>
+                                <w:sz w:val="24"/>
+                                <w:szCs w:val="24"/>
+                              </w:rPr>
+                            </w:pPr>
+                          </w:p>
+                          <w:p>
+                            <w:pPr>
+                              <w:spacing w:after="0"/>
+                              <w:ind w:firstLine="720"/>
+                              <w:jc w:val="both"/>
+                              <w:rPr>
+                                <w:rFonts w:ascii="Arial" w:hAnsi="Arial" w:cs="Arial"/>
+                                <w:sz w:val="24"/>
+                                <w:szCs w:val="24"/>
+                              </w:rPr>
+                            </w:pPr>
+                          </w:p>
+                          <w:p>
+                            <w:pPr>
+                              <w:spacing w:after="0"/>
+                              <w:ind w:firstLine="720"/>
+                              <w:jc w:val="both"/>
+                              <w:rPr>
+                                <w:rFonts w:ascii="Arial" w:hAnsi="Arial" w:cs="Arial"/>
+                                <w:sz w:val="24"/>
+                                <w:szCs w:val="24"/>
+                              </w:rPr>
+                            </w:pPr>
+                          </w:p>
+                          <w:p>
+                            <w:pPr>
+                              <w:spacing w:after="0"/>
+                              <w:ind w:firstLine="720"/>
+                              <w:jc w:val="both"/>
+                              <w:rPr>
+                                <w:rFonts w:ascii="Arial" w:hAnsi="Arial" w:cs="Arial"/>
+                                <w:sz w:val="24"/>
+                                <w:szCs w:val="24"/>
+                              </w:rPr>
+                            </w:pPr>
+                          </w:p>
+                          <w:p>
+                            <w:pPr>
+                              <w:spacing w:after="0"/>
                               <w:jc w:val="right"/>
                               <w:rPr>
                                 <w:rFonts w:ascii="Arial" w:hAnsi="Arial" w:cs="Arial"/>
-                                <w:sz w:val="24"/>
-                                <w:szCs w:val="24"/>
-                              </w:rPr>
-                            </w:pPr>
-                            <w:r>
-                              <w:rPr>
-                                <w:rFonts w:ascii="Arial" w:hAnsi="Arial" w:cs="Arial"/>
+                                <w:b/>
+                                <w:bCs/>
+                                <w:sz w:val="24"/>
+                                <w:szCs w:val="24"/>
+                              </w:rPr>
+                            </w:pPr>
+                            <w:r>
+                              <w:rPr>
+                                <w:rFonts w:ascii="Arial" w:hAnsi="Arial" w:cs="Arial"/>
+                                <w:b/>
+                                <w:bCs/>
                                 <w:sz w:val="24"/>
                                 <w:szCs w:val="24"/>
                               </w:rPr>
@@ -1701,6 +2017,8 @@
                             <w:r>
                               <w:rPr>
                                 <w:rFonts w:ascii="Arial" w:hAnsi="Arial" w:cs="Arial"/>
+                                <w:b/>
+                                <w:bCs/>
                                 <w:sz w:val="24"/>
                                 <w:szCs w:val="24"/>
                               </w:rPr>
@@ -1810,7 +2128,7 @@
                   <w:txbxContent>
                     <w:p>
                       <w:pPr>
-                        <w:jc w:val="center"/>
+                        <w:ind w:firstLine="720"/>
                         <w:rPr>
                           <w:rFonts w:ascii="Times New Roman" w:hAnsi="Times New Roman" w:cs="Times New Roman"/>
                           <w:b/>
@@ -1824,11 +2142,23 @@
                           <w:rFonts w:ascii="Times New Roman" w:hAnsi="Times New Roman" w:cs="Times New Roman"/>
                           <w:b/>
                           <w:bCs/>
+                          <w:sz w:val="44"/>
+                          <w:szCs w:val="44"/>
+                        </w:rPr>
+                        <w:t>Barangay Clearance</w:t>
+                      </w:r>
+                    </w:p>
+                    <w:p>
+                      <w:pPr>
+                        <w:jc w:val="center"/>
+                        <w:rPr>
+                          <w:rFonts w:ascii="Times New Roman" w:hAnsi="Times New Roman" w:cs="Times New Roman"/>
+                          <w:b/>
+                          <w:bCs/>
                           <w:sz w:val="36"/>
                           <w:szCs w:val="36"/>
                         </w:rPr>
-                        <w:t>Barangay Clearance</w:t>
-                      </w:r>
+                      </w:pPr>
                     </w:p>
                     <w:p>
                       <w:pPr>
@@ -1864,6 +2194,7 @@
                     </w:p>
                     <w:p>
                       <w:pPr>
+                        <w:spacing w:line="360" w:lineRule="auto"/>
                         <w:ind w:firstLine="720"/>
                         <w:jc w:val="both"/>
                         <w:rPr>
@@ -1875,20 +2206,44 @@
                       <w:r>
                         <w:rPr>
                           <w:rFonts w:ascii="Arial" w:hAnsi="Arial" w:cs="Arial"/>
+                          <w:sz w:val="24"/>
+                          <w:szCs w:val="24"/>
+                        </w:rPr>
+                        <w:t xml:space="preserve">This is to </w:t>
+                      </w:r>
+                      <w:r>
+                        <w:rPr>
+                          <w:rFonts w:ascii="Arial" w:hAnsi="Arial" w:cs="Arial"/>
+                          <w:sz w:val="24"/>
+                          <w:szCs w:val="24"/>
+                        </w:rPr>
+                        <w:t>certify</w:t>
+                      </w:r>
+                      <w:r>
+                        <w:rPr>
+                          <w:rFonts w:ascii="Arial" w:hAnsi="Arial" w:cs="Arial"/>
+                          <w:sz w:val="24"/>
+                          <w:szCs w:val="24"/>
+                        </w:rPr>
+                        <w:t xml:space="preserve"> that </w:t>
+                      </w:r>
+                      <w:r>
+                        <w:rPr>
+                          <w:rFonts w:ascii="Arial" w:hAnsi="Arial" w:cs="Arial"/>
                           <w:b/>
                           <w:bCs/>
                           <w:sz w:val="24"/>
                           <w:szCs w:val="24"/>
                         </w:rPr>
-                        <w:t xml:space="preserve">THIS IS TO CERTIFY </w:t>
-                      </w:r>
-                      <w:r>
-                        <w:rPr>
-                          <w:rFonts w:ascii="Arial" w:hAnsi="Arial" w:cs="Arial"/>
-                          <w:sz w:val="24"/>
-                          <w:szCs w:val="24"/>
-                        </w:rPr>
-                        <w:t xml:space="preserve">that </w:t>
+                        <w:t>MERLYN COLEGADO ARON</w:t>
+                      </w:r>
+                      <w:r>
+                        <w:rPr>
+                          <w:rFonts w:ascii="Arial" w:hAnsi="Arial" w:cs="Arial"/>
+                          <w:sz w:val="24"/>
+                          <w:szCs w:val="24"/>
+                        </w:rPr>
+                        <w:t xml:space="preserve">, </w:t>
                       </w:r>
                       <w:r>
                         <w:rPr>
@@ -1898,15 +2253,47 @@
                           <w:sz w:val="24"/>
                           <w:szCs w:val="24"/>
                         </w:rPr>
-                        <w:t xml:space="preserve">${name} </w:t>
-                      </w:r>
-                      <w:r>
-                        <w:rPr>
-                          <w:rFonts w:ascii="Arial" w:hAnsi="Arial" w:cs="Arial"/>
-                          <w:sz w:val="24"/>
-                          <w:szCs w:val="24"/>
-                        </w:rPr>
-                        <w:t xml:space="preserve">female, of legal age and a resident of Barangay </w:t>
+                        <w:t>53</w:t>
+                      </w:r>
+                      <w:r>
+                        <w:rPr>
+                          <w:rFonts w:ascii="Arial" w:hAnsi="Arial" w:cs="Arial"/>
+                          <w:sz w:val="24"/>
+                          <w:szCs w:val="24"/>
+                        </w:rPr>
+                        <w:t xml:space="preserve">. years old, female, married, Filipino </w:t>
+                      </w:r>
+                      <w:r>
+                        <w:rPr>
+                          <w:rFonts w:ascii="Arial" w:hAnsi="Arial" w:cs="Arial"/>
+                          <w:sz w:val="24"/>
+                          <w:szCs w:val="24"/>
+                        </w:rPr>
+                        <w:t>citizen</w:t>
+                      </w:r>
+                      <w:r>
+                        <w:rPr>
+                          <w:rFonts w:ascii="Arial" w:hAnsi="Arial" w:cs="Arial"/>
+                          <w:sz w:val="24"/>
+                          <w:szCs w:val="24"/>
+                        </w:rPr>
+                        <w:t xml:space="preserve"> and bona fide </w:t>
+                      </w:r>
+                      <w:r>
+                        <w:rPr>
+                          <w:rFonts w:ascii="Arial" w:hAnsi="Arial" w:cs="Arial"/>
+                          <w:sz w:val="24"/>
+                          <w:szCs w:val="24"/>
+                        </w:rPr>
+                        <w:t>Resident</w:t>
+                      </w:r>
+                      <w:r>
+                        <w:rPr>
+                          <w:rFonts w:ascii="Arial" w:hAnsi="Arial" w:cs="Arial"/>
+                          <w:sz w:val="24"/>
+                          <w:szCs w:val="24"/>
+                        </w:rPr>
+                        <w:t xml:space="preserve"> of Sitio New </w:t>
                       </w:r>
                       <w:proofErr w:type="spellStart"/>
                       <w:r>
@@ -1915,6 +2302,24 @@
                           <w:sz w:val="24"/>
                           <w:szCs w:val="24"/>
                         </w:rPr>
+                        <w:t>Lipata</w:t>
+                      </w:r>
+                      <w:proofErr w:type="spellEnd"/>
+                      <w:r>
+                        <w:rPr>
+                          <w:rFonts w:ascii="Arial" w:hAnsi="Arial" w:cs="Arial"/>
+                          <w:sz w:val="24"/>
+                          <w:szCs w:val="24"/>
+                        </w:rPr>
+                        <w:t xml:space="preserve">, Barangay </w:t>
+                      </w:r>
+                      <w:proofErr w:type="spellStart"/>
+                      <w:r>
+                        <w:rPr>
+                          <w:rFonts w:ascii="Arial" w:hAnsi="Arial" w:cs="Arial"/>
+                          <w:sz w:val="24"/>
+                          <w:szCs w:val="24"/>
+                        </w:rPr>
                         <w:t>Pusok</w:t>
                       </w:r>
                       <w:proofErr w:type="spellEnd"/>
@@ -1924,11 +2329,30 @@
                           <w:sz w:val="24"/>
                           <w:szCs w:val="24"/>
                         </w:rPr>
-                        <w:t>, Lapu – Lapu City.</w:t>
-                      </w:r>
-                    </w:p>
-                    <w:p>
-                      <w:pPr>
+                        <w:t xml:space="preserve"> Lapu-Lapu </w:t>
+                      </w:r>
+                      <w:proofErr w:type="spellStart"/>
+                      <w:r>
+                        <w:rPr>
+                          <w:rFonts w:ascii="Arial" w:hAnsi="Arial" w:cs="Arial"/>
+                          <w:sz w:val="24"/>
+                          <w:szCs w:val="24"/>
+                        </w:rPr>
+                        <w:t>CIty</w:t>
+                      </w:r>
+                      <w:proofErr w:type="spellEnd"/>
+                      <w:r>
+                        <w:rPr>
+                          <w:rFonts w:ascii="Arial" w:hAnsi="Arial" w:cs="Arial"/>
+                          <w:sz w:val="24"/>
+                          <w:szCs w:val="24"/>
+                        </w:rPr>
+                        <w:t xml:space="preserve">. </w:t>
+                      </w:r>
+                    </w:p>
+                    <w:p>
+                      <w:pPr>
+                        <w:spacing w:line="360" w:lineRule="auto"/>
                         <w:ind w:firstLine="720"/>
                         <w:jc w:val="both"/>
                         <w:rPr>
@@ -1937,9 +2361,68 @@
                           <w:szCs w:val="24"/>
                         </w:rPr>
                       </w:pPr>
-                    </w:p>
-                    <w:p>
-                      <w:pPr>
+                      <w:r>
+                        <w:rPr>
+                          <w:rFonts w:ascii="Arial" w:hAnsi="Arial" w:cs="Arial"/>
+                          <w:sz w:val="24"/>
+                          <w:szCs w:val="24"/>
+                        </w:rPr>
+                        <w:t>To Cert</w:t>
+                      </w:r>
+                      <w:r>
+                        <w:rPr>
+                          <w:rFonts w:ascii="Arial" w:hAnsi="Arial" w:cs="Arial"/>
+                          <w:sz w:val="24"/>
+                          <w:szCs w:val="24"/>
+                        </w:rPr>
+                        <w:t>ify</w:t>
+                      </w:r>
+                      <w:r>
+                        <w:rPr>
+                          <w:rFonts w:ascii="Arial" w:hAnsi="Arial" w:cs="Arial"/>
+                          <w:sz w:val="24"/>
+                          <w:szCs w:val="24"/>
+                        </w:rPr>
+                        <w:t xml:space="preserve">, that </w:t>
+                      </w:r>
+                      <w:proofErr w:type="spellStart"/>
+                      <w:r>
+                        <w:rPr>
+                          <w:rFonts w:ascii="Arial" w:hAnsi="Arial" w:cs="Arial"/>
+                          <w:sz w:val="24"/>
+                          <w:szCs w:val="24"/>
+                        </w:rPr>
+                        <w:t>He/She</w:t>
+                      </w:r>
+                      <w:proofErr w:type="spellEnd"/>
+                      <w:r>
+                        <w:rPr>
+                          <w:rFonts w:ascii="Arial" w:hAnsi="Arial" w:cs="Arial"/>
+                          <w:sz w:val="24"/>
+                          <w:szCs w:val="24"/>
+                        </w:rPr>
+                        <w:t xml:space="preserve"> is known to be of good moral character and as no derogatory and/or criminal records filed </w:t>
+                      </w:r>
+                      <w:r>
+                        <w:rPr>
+                          <w:rFonts w:ascii="Arial" w:hAnsi="Arial" w:cs="Arial"/>
+                          <w:sz w:val="24"/>
+                          <w:szCs w:val="24"/>
+                        </w:rPr>
+                        <w:t>in</w:t>
+                      </w:r>
+                      <w:r>
+                        <w:rPr>
+                          <w:rFonts w:ascii="Arial" w:hAnsi="Arial" w:cs="Arial"/>
+                          <w:sz w:val="24"/>
+                          <w:szCs w:val="24"/>
+                        </w:rPr>
+                        <w:t xml:space="preserve"> this barangay. </w:t>
+                      </w:r>
+                    </w:p>
+                    <w:p>
+                      <w:pPr>
+                        <w:spacing w:line="360" w:lineRule="auto"/>
                         <w:ind w:firstLine="720"/>
                         <w:jc w:val="both"/>
                         <w:rPr>
@@ -1954,55 +2437,23 @@
                           <w:sz w:val="24"/>
                           <w:szCs w:val="24"/>
                         </w:rPr>
-                        <w:t>This is to certify further that the above-mentioned person was never reported as PUM or PUI as per verification from Barangay Health Emergency Response Team (BHERT).</w:t>
-                      </w:r>
-                    </w:p>
-                    <w:p>
-                      <w:pPr>
-                        <w:ind w:firstLine="720"/>
-                        <w:jc w:val="both"/>
-                        <w:rPr>
-                          <w:rFonts w:ascii="Arial" w:hAnsi="Arial" w:cs="Arial"/>
-                          <w:sz w:val="24"/>
-                          <w:szCs w:val="24"/>
-                        </w:rPr>
-                      </w:pPr>
-                    </w:p>
-                    <w:p>
-                      <w:pPr>
-                        <w:ind w:firstLine="720"/>
-                        <w:jc w:val="both"/>
-                        <w:rPr>
-                          <w:rFonts w:ascii="Arial" w:hAnsi="Arial" w:cs="Arial"/>
-                          <w:sz w:val="24"/>
-                          <w:szCs w:val="24"/>
-                        </w:rPr>
-                      </w:pPr>
-                      <w:r>
-                        <w:rPr>
-                          <w:rFonts w:ascii="Arial" w:hAnsi="Arial" w:cs="Arial"/>
-                          <w:sz w:val="24"/>
-                          <w:szCs w:val="24"/>
-                        </w:rPr>
-                        <w:t xml:space="preserve">This certification is being issued upon request of the </w:t>
-                      </w:r>
-                      <w:proofErr w:type="gramStart"/>
-                      <w:r>
-                        <w:rPr>
-                          <w:rFonts w:ascii="Arial" w:hAnsi="Arial" w:cs="Arial"/>
-                          <w:sz w:val="24"/>
-                          <w:szCs w:val="24"/>
-                        </w:rPr>
-                        <w:t>aforementioned person</w:t>
-                      </w:r>
-                      <w:proofErr w:type="gramEnd"/>
-                      <w:r>
-                        <w:rPr>
-                          <w:rFonts w:ascii="Arial" w:hAnsi="Arial" w:cs="Arial"/>
-                          <w:sz w:val="24"/>
-                          <w:szCs w:val="24"/>
-                        </w:rPr>
-                        <w:t xml:space="preserve"> as a part of her </w:t>
+                        <w:t>Issued t</w:t>
+                      </w:r>
+                      <w:r>
+                        <w:rPr>
+                          <w:rFonts w:ascii="Arial" w:hAnsi="Arial" w:cs="Arial"/>
+                          <w:sz w:val="24"/>
+                          <w:szCs w:val="24"/>
+                        </w:rPr>
+                        <w:t>h</w:t>
+                      </w:r>
+                      <w:r>
+                        <w:rPr>
+                          <w:rFonts w:ascii="Arial" w:hAnsi="Arial" w:cs="Arial"/>
+                          <w:sz w:val="24"/>
+                          <w:szCs w:val="24"/>
+                        </w:rPr>
+                        <w:t xml:space="preserve">is </w:t>
                       </w:r>
                       <w:r>
                         <w:rPr>
@@ -2012,61 +2463,49 @@
                           <w:sz w:val="24"/>
                           <w:szCs w:val="24"/>
                         </w:rPr>
-                        <w:t>${purpose}</w:t>
-                      </w:r>
-                      <w:r>
-                        <w:rPr>
-                          <w:rFonts w:ascii="Arial" w:hAnsi="Arial" w:cs="Arial"/>
-                          <w:sz w:val="24"/>
-                          <w:szCs w:val="24"/>
-                        </w:rPr>
-                        <w:t xml:space="preserve"> requirements. </w:t>
-                      </w:r>
-                    </w:p>
-                    <w:p>
-                      <w:pPr>
-                        <w:ind w:firstLine="720"/>
-                        <w:jc w:val="both"/>
-                        <w:rPr>
-                          <w:rFonts w:ascii="Arial" w:hAnsi="Arial" w:cs="Arial"/>
-                          <w:sz w:val="24"/>
-                          <w:szCs w:val="24"/>
-                        </w:rPr>
-                      </w:pPr>
-                    </w:p>
-                    <w:p>
-                      <w:pPr>
-                        <w:ind w:firstLine="720"/>
-                        <w:jc w:val="both"/>
-                        <w:rPr>
-                          <w:rFonts w:ascii="Arial" w:hAnsi="Arial" w:cs="Arial"/>
-                          <w:sz w:val="24"/>
-                          <w:szCs w:val="24"/>
-                        </w:rPr>
-                      </w:pPr>
-                      <w:r>
-                        <w:rPr>
-                          <w:rFonts w:ascii="Arial" w:hAnsi="Arial" w:cs="Arial"/>
-                          <w:sz w:val="24"/>
-                          <w:szCs w:val="24"/>
-                        </w:rPr>
-                        <w:t xml:space="preserve">Issued this </w:t>
-                      </w:r>
-                      <w:r>
-                        <w:rPr>
-                          <w:rFonts w:ascii="Arial" w:hAnsi="Arial" w:cs="Arial"/>
-                          <w:sz w:val="24"/>
-                          <w:szCs w:val="24"/>
-                          <w:u w:val="single"/>
-                        </w:rPr>
-                        <w:t>${date}</w:t>
-                      </w:r>
-                      <w:r>
-                        <w:rPr>
-                          <w:rFonts w:ascii="Arial" w:hAnsi="Arial" w:cs="Arial"/>
-                          <w:sz w:val="24"/>
-                          <w:szCs w:val="24"/>
-                          <w:vertAlign w:val="superscript"/>
+                        <w:t>22</w:t>
+                      </w:r>
+                      <w:r>
+                        <w:rPr>
+                          <w:rFonts w:ascii="Arial" w:hAnsi="Arial" w:cs="Arial"/>
+                          <w:b/>
+                          <w:bCs/>
+                          <w:sz w:val="24"/>
+                          <w:szCs w:val="24"/>
+                        </w:rPr>
+                        <w:t>nd</w:t>
+                      </w:r>
+                      <w:r>
+                        <w:rPr>
+                          <w:rFonts w:ascii="Arial" w:hAnsi="Arial" w:cs="Arial"/>
+                          <w:sz w:val="24"/>
+                          <w:szCs w:val="24"/>
+                        </w:rPr>
+                        <w:t xml:space="preserve"> day of </w:t>
+                      </w:r>
+                      <w:r>
+                        <w:rPr>
+                          <w:rFonts w:ascii="Arial" w:hAnsi="Arial" w:cs="Arial"/>
+                          <w:b/>
+                          <w:bCs/>
+                          <w:sz w:val="24"/>
+                          <w:szCs w:val="24"/>
+                        </w:rPr>
+                        <w:t>JULY. 2024</w:t>
+                      </w:r>
+                      <w:r>
+                        <w:rPr>
+                          <w:rFonts w:ascii="Arial" w:hAnsi="Arial" w:cs="Arial"/>
+                          <w:sz w:val="24"/>
+                          <w:szCs w:val="24"/>
+                        </w:rPr>
+                        <w:t xml:space="preserve"> at the office of</w:t>
+                      </w:r>
+                      <w:r>
+                        <w:rPr>
+                          <w:rFonts w:ascii="Arial" w:hAnsi="Arial" w:cs="Arial"/>
+                          <w:sz w:val="24"/>
+                          <w:szCs w:val="24"/>
                         </w:rPr>
                         <w:t xml:space="preserve"> </w:t>
                       </w:r>
@@ -2076,24 +2515,7 @@
                           <w:sz w:val="24"/>
                           <w:szCs w:val="24"/>
                         </w:rPr>
-                        <w:t xml:space="preserve">day of </w:t>
-                      </w:r>
-                      <w:r>
-                        <w:rPr>
-                          <w:rFonts w:ascii="Arial" w:hAnsi="Arial" w:cs="Arial"/>
-                          <w:sz w:val="24"/>
-                          <w:szCs w:val="24"/>
-                          <w:u w:val="single"/>
-                        </w:rPr>
-                        <w:t xml:space="preserve">${month}, ${year} </w:t>
-                      </w:r>
-                      <w:r>
-                        <w:rPr>
-                          <w:rFonts w:ascii="Arial" w:hAnsi="Arial" w:cs="Arial"/>
-                          <w:sz w:val="24"/>
-                          <w:szCs w:val="24"/>
-                        </w:rPr>
-                        <w:t xml:space="preserve">at the Barangay Hall of </w:t>
+                        <w:t xml:space="preserve">the Punong Barangay of </w:t>
                       </w:r>
                       <w:proofErr w:type="spellStart"/>
                       <w:r>
@@ -2111,30 +2533,44 @@
                           <w:sz w:val="24"/>
                           <w:szCs w:val="24"/>
                         </w:rPr>
-                        <w:t>, Lapu - Lapu City, Cebu Philippines.</w:t>
-                      </w:r>
-                    </w:p>
-                    <w:p>
-                      <w:pPr>
-                        <w:ind w:firstLine="720"/>
-                        <w:jc w:val="both"/>
-                        <w:rPr>
-                          <w:rFonts w:ascii="Arial" w:hAnsi="Arial" w:cs="Arial"/>
-                          <w:sz w:val="24"/>
-                          <w:szCs w:val="24"/>
-                        </w:rPr>
-                      </w:pPr>
-                    </w:p>
-                    <w:p>
-                      <w:pPr>
-                        <w:ind w:firstLine="720"/>
-                        <w:jc w:val="both"/>
-                        <w:rPr>
-                          <w:rFonts w:ascii="Arial" w:hAnsi="Arial" w:cs="Arial"/>
-                          <w:sz w:val="24"/>
-                          <w:szCs w:val="24"/>
-                        </w:rPr>
-                      </w:pPr>
+                        <w:t xml:space="preserve">, Lapu-Lapu </w:t>
+                      </w:r>
+                      <w:r>
+                        <w:rPr>
+                          <w:rFonts w:ascii="Arial" w:hAnsi="Arial" w:cs="Arial"/>
+                          <w:sz w:val="24"/>
+                          <w:szCs w:val="24"/>
+                        </w:rPr>
+                        <w:t>City</w:t>
+                      </w:r>
+                      <w:r>
+                        <w:rPr>
+                          <w:rFonts w:ascii="Arial" w:hAnsi="Arial" w:cs="Arial"/>
+                          <w:sz w:val="24"/>
+                          <w:szCs w:val="24"/>
+                        </w:rPr>
+                        <w:t xml:space="preserve">, Cebu, Philippines, upon the request of the above-mentioned as part of the requirements for </w:t>
+                      </w:r>
+                      <w:r>
+                        <w:rPr>
+                          <w:rFonts w:ascii="Arial" w:hAnsi="Arial" w:cs="Arial"/>
+                          <w:b/>
+                          <w:bCs/>
+                          <w:sz w:val="24"/>
+                          <w:szCs w:val="24"/>
+                        </w:rPr>
+                        <w:t>LOAN PURPOSE</w:t>
+                      </w:r>
+                      <w:r>
+                        <w:rPr>
+                          <w:rFonts w:ascii="Arial" w:hAnsi="Arial" w:cs="Arial"/>
+                          <w:b/>
+                          <w:bCs/>
+                          <w:sz w:val="24"/>
+                          <w:szCs w:val="24"/>
+                        </w:rPr>
+                        <w:t>.</w:t>
+                      </w:r>
                     </w:p>
                     <w:p>
                       <w:pPr>
@@ -2151,16 +2587,142 @@
                     <w:p>
                       <w:pPr>
                         <w:spacing w:after="0"/>
+                        <w:jc w:val="both"/>
+                        <w:rPr>
+                          <w:rFonts w:ascii="Arial" w:hAnsi="Arial" w:cs="Arial"/>
+                          <w:b/>
+                          <w:bCs/>
+                          <w:i/>
+                          <w:iCs/>
+                          <w:sz w:val="24"/>
+                          <w:szCs w:val="24"/>
+                        </w:rPr>
+                      </w:pPr>
+                      <w:r>
+                        <w:rPr>
+                          <w:rFonts w:ascii="Arial" w:hAnsi="Arial" w:cs="Arial"/>
+                          <w:i/>
+                          <w:iCs/>
+                          <w:sz w:val="24"/>
+                          <w:szCs w:val="24"/>
+                        </w:rPr>
+                        <w:tab/>
+                        <w:t>Signature</w:t>
+                      </w:r>
+                    </w:p>
+                    <w:p>
+                      <w:pPr>
+                        <w:spacing w:after="0"/>
+                        <w:ind w:firstLine="720"/>
+                        <w:jc w:val="both"/>
+                        <w:rPr>
+                          <w:rFonts w:ascii="Arial" w:hAnsi="Arial" w:cs="Arial"/>
+                          <w:sz w:val="24"/>
+                          <w:szCs w:val="24"/>
+                        </w:rPr>
+                      </w:pPr>
+                    </w:p>
+                    <w:p>
+                      <w:pPr>
+                        <w:spacing w:after="0"/>
+                        <w:ind w:firstLine="720"/>
+                        <w:jc w:val="both"/>
+                        <w:rPr>
+                          <w:rFonts w:ascii="Arial" w:hAnsi="Arial" w:cs="Arial"/>
+                          <w:sz w:val="24"/>
+                          <w:szCs w:val="24"/>
+                        </w:rPr>
+                      </w:pPr>
+                    </w:p>
+                    <w:p>
+                      <w:pPr>
+                        <w:spacing w:after="0"/>
+                        <w:ind w:firstLine="720"/>
+                        <w:jc w:val="both"/>
+                        <w:rPr>
+                          <w:rFonts w:ascii="Arial" w:hAnsi="Arial" w:cs="Arial"/>
+                          <w:sz w:val="24"/>
+                          <w:szCs w:val="24"/>
+                        </w:rPr>
+                      </w:pPr>
+                    </w:p>
+                    <w:p>
+                      <w:pPr>
+                        <w:spacing w:after="0"/>
+                        <w:ind w:firstLine="720"/>
+                        <w:jc w:val="both"/>
+                        <w:rPr>
+                          <w:rFonts w:ascii="Arial" w:hAnsi="Arial" w:cs="Arial"/>
+                          <w:sz w:val="24"/>
+                          <w:szCs w:val="24"/>
+                        </w:rPr>
+                      </w:pPr>
+                    </w:p>
+                    <w:p>
+                      <w:pPr>
+                        <w:spacing w:after="0"/>
+                        <w:ind w:firstLine="720"/>
+                        <w:jc w:val="both"/>
+                        <w:rPr>
+                          <w:rFonts w:ascii="Arial" w:hAnsi="Arial" w:cs="Arial"/>
+                          <w:sz w:val="24"/>
+                          <w:szCs w:val="24"/>
+                        </w:rPr>
+                      </w:pPr>
+                    </w:p>
+                    <w:p>
+                      <w:pPr>
+                        <w:spacing w:after="0"/>
+                        <w:ind w:firstLine="720"/>
+                        <w:jc w:val="both"/>
+                        <w:rPr>
+                          <w:rFonts w:ascii="Arial" w:hAnsi="Arial" w:cs="Arial"/>
+                          <w:sz w:val="24"/>
+                          <w:szCs w:val="24"/>
+                        </w:rPr>
+                      </w:pPr>
+                    </w:p>
+                    <w:p>
+                      <w:pPr>
+                        <w:spacing w:after="0"/>
+                        <w:ind w:firstLine="720"/>
+                        <w:jc w:val="both"/>
+                        <w:rPr>
+                          <w:rFonts w:ascii="Arial" w:hAnsi="Arial" w:cs="Arial"/>
+                          <w:sz w:val="24"/>
+                          <w:szCs w:val="24"/>
+                        </w:rPr>
+                      </w:pPr>
+                    </w:p>
+                    <w:p>
+                      <w:pPr>
+                        <w:spacing w:after="0"/>
+                        <w:ind w:firstLine="720"/>
+                        <w:jc w:val="both"/>
+                        <w:rPr>
+                          <w:rFonts w:ascii="Arial" w:hAnsi="Arial" w:cs="Arial"/>
+                          <w:sz w:val="24"/>
+                          <w:szCs w:val="24"/>
+                        </w:rPr>
+                      </w:pPr>
+                    </w:p>
+                    <w:p>
+                      <w:pPr>
+                        <w:spacing w:after="0"/>
                         <w:jc w:val="right"/>
                         <w:rPr>
                           <w:rFonts w:ascii="Arial" w:hAnsi="Arial" w:cs="Arial"/>
-                          <w:sz w:val="24"/>
-                          <w:szCs w:val="24"/>
-                        </w:rPr>
-                      </w:pPr>
-                      <w:r>
-                        <w:rPr>
-                          <w:rFonts w:ascii="Arial" w:hAnsi="Arial" w:cs="Arial"/>
+                          <w:b/>
+                          <w:bCs/>
+                          <w:sz w:val="24"/>
+                          <w:szCs w:val="24"/>
+                        </w:rPr>
+                      </w:pPr>
+                      <w:r>
+                        <w:rPr>
+                          <w:rFonts w:ascii="Arial" w:hAnsi="Arial" w:cs="Arial"/>
+                          <w:b/>
+                          <w:bCs/>
                           <w:sz w:val="24"/>
                           <w:szCs w:val="24"/>
                         </w:rPr>
@@ -2169,6 +2731,8 @@
                       <w:r>
                         <w:rPr>
                           <w:rFonts w:ascii="Arial" w:hAnsi="Arial" w:cs="Arial"/>
+                          <w:b/>
+                          <w:bCs/>
                           <w:sz w:val="24"/>
                           <w:szCs w:val="24"/>
                         </w:rPr>
@@ -2259,8 +2823,8 @@
       </w:r>
     </w:p>
     <w:sectPr>
-      <w:pgSz w:w="12240" w:h="15840"/>
-      <w:pgMar w:top="1440" w:right="1440" w:bottom="1440" w:left="1440" w:header="720" w:footer="720" w:gutter="0"/>
+      <w:pgSz w:w="12240" w:h="15840" w:code="1"/>
+      <w:pgMar w:top="720" w:right="720" w:bottom="720" w:left="720" w:header="720" w:footer="720" w:gutter="0"/>
       <w:cols w:space="720"/>
       <w:docGrid w:linePitch="360"/>
     </w:sectPr>
@@ -2891,7 +3455,6 @@
   <w:style w:type="character" w:default="1" w:styleId="DefaultParagraphFont">
     <w:name w:val="Default Paragraph Font"/>
     <w:uiPriority w:val="1"/>
-    <w:semiHidden/>
     <w:unhideWhenUsed/>
   </w:style>
   <w:style w:type="table" w:default="1" w:styleId="TableNormal">

</xml_diff>

<commit_message>
a bit changes for testing
</commit_message>
<xml_diff>
--- a/File_Templates/template_Clearance.docx
+++ b/File_Templates/template_Clearance.docx
@@ -345,17 +345,17 @@
         <mc:AlternateContent>
           <mc:Choice Requires="wps">
             <w:drawing>
-              <wp:anchor distT="0" distB="0" distL="114300" distR="114300" simplePos="0" relativeHeight="251665408" behindDoc="0" locked="0" layoutInCell="1" allowOverlap="1" wp14:anchorId="5B97C8A5" wp14:editId="3C4FEACD">
+              <wp:anchor distT="0" distB="0" distL="114300" distR="114300" simplePos="0" relativeHeight="251665408" behindDoc="0" locked="0" layoutInCell="1" allowOverlap="1" wp14:anchorId="5B97C8A5" wp14:editId="7C1C298F">
                 <wp:simplePos x="0" y="0"/>
                 <wp:positionH relativeFrom="column">
                   <wp:posOffset>1943100</wp:posOffset>
                 </wp:positionH>
                 <wp:positionV relativeFrom="paragraph">
-                  <wp:posOffset>4612005</wp:posOffset>
+                  <wp:posOffset>4612640</wp:posOffset>
                 </wp:positionV>
                 <wp:extent cx="1424940" cy="0"/>
                 <wp:effectExtent l="0" t="0" r="0" b="0"/>
-                <wp:wrapNone/>
+                <wp:wrapSquare wrapText="bothSides"/>
                 <wp:docPr id="1696838537" name="Straight Connector 1"/>
                 <wp:cNvGraphicFramePr/>
                 <a:graphic xmlns:a="http://schemas.openxmlformats.org/drawingml/2006/main">
@@ -400,8 +400,9 @@
           </mc:Choice>
           <mc:Fallback>
             <w:pict>
-              <v:line w14:anchorId="66B2BDEE" id="Straight Connector 1" o:spid="_x0000_s1026" style="position:absolute;z-index:251665408;visibility:visible;mso-wrap-style:square;mso-width-percent:0;mso-height-percent:0;mso-wrap-distance-left:9pt;mso-wrap-distance-top:0;mso-wrap-distance-right:9pt;mso-wrap-distance-bottom:0;mso-position-horizontal:absolute;mso-position-horizontal-relative:text;mso-position-vertical:absolute;mso-position-vertical-relative:text;mso-width-percent:0;mso-height-percent:0;mso-width-relative:margin;mso-height-relative:margin" from="153pt,363.15pt" to="265.2pt,363.15pt" o:gfxdata="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" strokecolor="black [3200]" strokeweight=".5pt">
+              <v:line w14:anchorId="2AEB72C3" id="Straight Connector 1" o:spid="_x0000_s1026" style="position:absolute;z-index:251665408;visibility:visible;mso-wrap-style:square;mso-width-percent:0;mso-height-percent:0;mso-wrap-distance-left:9pt;mso-wrap-distance-top:0;mso-wrap-distance-right:9pt;mso-wrap-distance-bottom:0;mso-position-horizontal:absolute;mso-position-horizontal-relative:text;mso-position-vertical:absolute;mso-position-vertical-relative:text;mso-width-percent:0;mso-height-percent:0;mso-width-relative:margin;mso-height-relative:margin" from="153pt,363.2pt" to="265.2pt,363.2pt" o:gfxdata="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" strokecolor="black [3200]" strokeweight=".5pt">
                 <v:stroke joinstyle="miter"/>
+                <w10:wrap type="square"/>
               </v:line>
             </w:pict>
           </mc:Fallback>
@@ -417,7 +418,7 @@
         <mc:AlternateContent>
           <mc:Choice Requires="wps">
             <w:drawing>
-              <wp:anchor distT="0" distB="0" distL="114300" distR="114300" simplePos="0" relativeHeight="251666432" behindDoc="0" locked="0" layoutInCell="1" allowOverlap="1" wp14:anchorId="06D9DA83" wp14:editId="36185DD7">
+              <wp:anchor distT="0" distB="0" distL="114300" distR="114300" simplePos="0" relativeHeight="251666432" behindDoc="0" locked="0" layoutInCell="1" allowOverlap="1" wp14:anchorId="06D9DA83" wp14:editId="2FB9A1CF">
                 <wp:simplePos x="0" y="0"/>
                 <wp:positionH relativeFrom="column">
                   <wp:posOffset>1996440</wp:posOffset>
@@ -427,7 +428,7 @@
                 </wp:positionV>
                 <wp:extent cx="1371600" cy="1028700"/>
                 <wp:effectExtent l="0" t="0" r="19050" b="19050"/>
-                <wp:wrapNone/>
+                <wp:wrapSquare wrapText="bothSides"/>
                 <wp:docPr id="1943234561" name="Rectangle 1"/>
                 <wp:cNvGraphicFramePr/>
                 <a:graphic xmlns:a="http://schemas.openxmlformats.org/drawingml/2006/main">
@@ -496,6 +497,7 @@
                     </w:p>
                   </w:txbxContent>
                 </v:textbox>
+                <w10:wrap type="square"/>
               </v:rect>
             </w:pict>
           </mc:Fallback>

</xml_diff>